<commit_message>
refactor: update HTML meta tags and resume contact information; adjust asset paths in webmanifest and Vite config
</commit_message>
<xml_diff>
--- a/src/assets/DavisJacobKolakowski_Resume.docx
+++ b/src/assets/DavisJacobKolakowski_Resume.docx
@@ -58,7 +58,25 @@
           <w:lang w:eastAsia="en-US"/>
         </w:rPr>
         <w:br/>
-        <w:t>Williamsport, PA | kolakowski.davis@gmail.com | www.linkedin.com/in/davis-kolakowski | (973) 974-0088</w:t>
+        <w:t xml:space="preserve">Williamsport, PA | </w:t>
+      </w:r>
+      <w:r>
+        <w:rPr>
+          <w:rFonts w:eastAsia="Times New Roman" w:cs="Times New Roman"/>
+          <w:sz w:val="24"/>
+          <w:szCs w:val="24"/>
+          <w:lang w:eastAsia="en-US"/>
+        </w:rPr>
+        <w:t>contact@daviskolakowski.com</w:t>
+      </w:r>
+      <w:r>
+        <w:rPr>
+          <w:rFonts w:eastAsia="Times New Roman" w:cs="Times New Roman"/>
+          <w:sz w:val="24"/>
+          <w:szCs w:val="24"/>
+          <w:lang w:eastAsia="en-US"/>
+        </w:rPr>
+        <w:t xml:space="preserve"> | www.linkedin.com/in/davis-kolakowski</w:t>
       </w:r>
     </w:p>
     <w:p>

</xml_diff>

<commit_message>
refactor: update resume and meta tags to reflect current skills and remove .NET designation
</commit_message>
<xml_diff>
--- a/src/assets/DavisJacobKolakowski_Resume.docx
+++ b/src/assets/DavisJacobKolakowski_Resume.docx
@@ -48,7 +48,7 @@
           <w:szCs w:val="24"/>
           <w:lang w:eastAsia="en-US"/>
         </w:rPr>
-        <w:t>.NET Software Engineer</w:t>
+        <w:t>Software Engineer</w:t>
       </w:r>
       <w:r>
         <w:rPr>
@@ -121,7 +121,25 @@
           <w:szCs w:val="24"/>
           <w:lang w:eastAsia="en-US"/>
         </w:rPr>
-        <w:t>Experienced Software Engineer with over eight years of expertise in full-stack development, specializing in web technologies like React, TypeScript, and .NET. Passionate about driving user growth through innovative, user-centric solutions, with a proven track record of optimizing performance and automating processes to enhance user experiences. Skilled in collaborating with cross-functional teams to deliver scalable features that acquire, activate, and retain users.</w:t>
+        <w:t>Experienced Software Engineer with over eight years of expertise in full-stack development, specializing in web technologies like React,</w:t>
+      </w:r>
+      <w:r>
+        <w:rPr>
+          <w:rFonts w:eastAsia="Times New Roman" w:cs="Times New Roman"/>
+          <w:sz w:val="24"/>
+          <w:szCs w:val="24"/>
+          <w:lang w:eastAsia="en-US"/>
+        </w:rPr>
+        <w:t xml:space="preserve"> Vue,</w:t>
+      </w:r>
+      <w:r>
+        <w:rPr>
+          <w:rFonts w:eastAsia="Times New Roman" w:cs="Times New Roman"/>
+          <w:sz w:val="24"/>
+          <w:szCs w:val="24"/>
+          <w:lang w:eastAsia="en-US"/>
+        </w:rPr>
+        <w:t xml:space="preserve"> TypeScript, and .NET. Passionate about driving user growth through innovative, user-centric solutions, with a proven track record of optimizing performance and automating processes to enhance user experiences. Skilled in collaborating with cross-functional teams to deliver scalable features that acquire, activate, and retain users.</w:t>
       </w:r>
     </w:p>
     <w:p>

</xml_diff>